<commit_message>
aufgabe 3 besser, 5 angefangen
</commit_message>
<xml_diff>
--- a/Übungsblatt 11.docx
+++ b/Übungsblatt 11.docx
@@ -10,12 +10,14 @@
           <w:lang w:val="en-US"/>
         </w:rPr>
       </w:pPr>
+      <w:proofErr w:type="spellStart"/>
       <w:r>
         <w:rPr>
           <w:lang w:val="en-US"/>
         </w:rPr>
         <w:t>Übungsblatt</w:t>
       </w:r>
+      <w:proofErr w:type="spellEnd"/>
       <w:r>
         <w:rPr>
           <w:color w:val="B3B3B3"/>
@@ -29,8 +31,6 @@
         </w:rPr>
         <w:t>11</w:t>
       </w:r>
-      <w:bookmarkStart w:id="0" w:name="_GoBack"/>
-      <w:bookmarkEnd w:id="0"/>
     </w:p>
     <w:p>
       <w:pPr>
@@ -53,6 +53,7 @@
           <w:lang w:val="en-US"/>
         </w:rPr>
       </w:pPr>
+      <w:proofErr w:type="spellStart"/>
       <w:r>
         <w:rPr>
           <w:rFonts w:ascii="Times" w:hAnsi="Times" w:cs="Times"/>
@@ -62,7 +63,43 @@
           <w:szCs w:val="26"/>
           <w:lang w:val="en-US"/>
         </w:rPr>
-        <w:t xml:space="preserve">Vermittlungsschicht und Routing: Theorie </w:t>
+        <w:t>Vermittlungsschicht</w:t>
+      </w:r>
+      <w:proofErr w:type="spellEnd"/>
+      <w:r>
+        <w:rPr>
+          <w:rFonts w:ascii="Times" w:hAnsi="Times" w:cs="Times"/>
+          <w:color w:val="000000"/>
+          <w:kern w:val="0"/>
+          <w:sz w:val="26"/>
+          <w:szCs w:val="26"/>
+          <w:lang w:val="en-US"/>
+        </w:rPr>
+        <w:t xml:space="preserve"> und Routing: </w:t>
+      </w:r>
+      <w:proofErr w:type="spellStart"/>
+      <w:r>
+        <w:rPr>
+          <w:rFonts w:ascii="Times" w:hAnsi="Times" w:cs="Times"/>
+          <w:color w:val="000000"/>
+          <w:kern w:val="0"/>
+          <w:sz w:val="26"/>
+          <w:szCs w:val="26"/>
+          <w:lang w:val="en-US"/>
+        </w:rPr>
+        <w:t>Theorie</w:t>
+      </w:r>
+      <w:proofErr w:type="spellEnd"/>
+      <w:r>
+        <w:rPr>
+          <w:rFonts w:ascii="Times" w:hAnsi="Times" w:cs="Times"/>
+          <w:color w:val="000000"/>
+          <w:kern w:val="0"/>
+          <w:sz w:val="26"/>
+          <w:szCs w:val="26"/>
+          <w:lang w:val="en-US"/>
+        </w:rPr>
+        <w:t xml:space="preserve"> </w:t>
       </w:r>
     </w:p>
     <w:p>
@@ -160,7 +197,21 @@
         <w:rPr>
           <w:lang w:val="en-US"/>
         </w:rPr>
-        <w:t>Network layer protocols in every host, router, interm. node</w:t>
+        <w:t xml:space="preserve">Network layer protocols in every host, router, </w:t>
+      </w:r>
+      <w:proofErr w:type="spellStart"/>
+      <w:r>
+        <w:rPr>
+          <w:lang w:val="en-US"/>
+        </w:rPr>
+        <w:t>interm</w:t>
+      </w:r>
+      <w:proofErr w:type="spellEnd"/>
+      <w:r>
+        <w:rPr>
+          <w:lang w:val="en-US"/>
+        </w:rPr>
+        <w:t>. node</w:t>
       </w:r>
     </w:p>
     <w:p>
@@ -220,13 +271,26 @@
       </w:r>
     </w:p>
     <w:p>
-      <w:r>
-        <w:t>Forwarding (Richtiges Abbiegen an einer Weggabelung): Weiterleitung von Paketen von Eingangs-Link zu korrektem Ausgangs-Link</w:t>
-      </w:r>
-    </w:p>
-    <w:p>
-      <w:r>
-        <w:t>Routing (Planen einer Wanderung): Bestimmen des Weges auf dem Pakete von Quelle zum Ziel weitergeleitet werden (Routing-Algorithmen)</w:t>
+      <w:proofErr w:type="spellStart"/>
+      <w:r>
+        <w:t>Forwarding</w:t>
+      </w:r>
+      <w:proofErr w:type="spellEnd"/>
+      <w:r>
+        <w:t xml:space="preserve"> (Richtiges Abbiegen an einer Weggabelung): Weiterleitung von Paketen von Eingangs-Link zu korrektem Ausgangs-Link</w:t>
+      </w:r>
+    </w:p>
+    <w:p>
+      <w:r>
+        <w:t xml:space="preserve">Routing (Planen einer Wanderung): Bestimmen des Weges auf </w:t>
+      </w:r>
+      <w:proofErr w:type="gramStart"/>
+      <w:r>
+        <w:t>dem Pakete</w:t>
+      </w:r>
+      <w:proofErr w:type="gramEnd"/>
+      <w:r>
+        <w:t xml:space="preserve"> von Quelle zum Ziel weitergeleitet werden (Routing-Algorithmen)</w:t>
       </w:r>
     </w:p>
     <w:p>
@@ -289,7 +353,143 @@
         <w:t>Ja</w:t>
       </w:r>
       <w:r>
-        <w:t>, Routing protocol goal: determine “good” paths (equivalently, routes), from sending hosts to receiving host, through network of routers kein Verbindungsaufbau zu Zielhost, kein fixer Pfad</w:t>
+        <w:t xml:space="preserve">, Routing </w:t>
+      </w:r>
+      <w:proofErr w:type="spellStart"/>
+      <w:r>
+        <w:t>protocol</w:t>
+      </w:r>
+      <w:proofErr w:type="spellEnd"/>
+      <w:r>
+        <w:t xml:space="preserve"> </w:t>
+      </w:r>
+      <w:proofErr w:type="spellStart"/>
+      <w:r>
+        <w:t>goal</w:t>
+      </w:r>
+      <w:proofErr w:type="spellEnd"/>
+      <w:r>
+        <w:t xml:space="preserve">: </w:t>
+      </w:r>
+      <w:proofErr w:type="spellStart"/>
+      <w:r>
+        <w:t>determine</w:t>
+      </w:r>
+      <w:proofErr w:type="spellEnd"/>
+      <w:r>
+        <w:t xml:space="preserve"> “</w:t>
+      </w:r>
+      <w:proofErr w:type="spellStart"/>
+      <w:r>
+        <w:t>good</w:t>
+      </w:r>
+      <w:proofErr w:type="spellEnd"/>
+      <w:r>
+        <w:t xml:space="preserve">” </w:t>
+      </w:r>
+      <w:proofErr w:type="spellStart"/>
+      <w:r>
+        <w:t>paths</w:t>
+      </w:r>
+      <w:proofErr w:type="spellEnd"/>
+      <w:r>
+        <w:t xml:space="preserve"> (</w:t>
+      </w:r>
+      <w:proofErr w:type="spellStart"/>
+      <w:r>
+        <w:t>equivalently</w:t>
+      </w:r>
+      <w:proofErr w:type="spellEnd"/>
+      <w:r>
+        <w:t xml:space="preserve">, </w:t>
+      </w:r>
+      <w:proofErr w:type="spellStart"/>
+      <w:r>
+        <w:t>routes</w:t>
+      </w:r>
+      <w:proofErr w:type="spellEnd"/>
+      <w:r>
+        <w:t xml:space="preserve">), </w:t>
+      </w:r>
+      <w:proofErr w:type="spellStart"/>
+      <w:r>
+        <w:t>from</w:t>
+      </w:r>
+      <w:proofErr w:type="spellEnd"/>
+      <w:r>
+        <w:t xml:space="preserve"> </w:t>
+      </w:r>
+      <w:proofErr w:type="spellStart"/>
+      <w:r>
+        <w:t>sending</w:t>
+      </w:r>
+      <w:proofErr w:type="spellEnd"/>
+      <w:r>
+        <w:t xml:space="preserve"> </w:t>
+      </w:r>
+      <w:proofErr w:type="spellStart"/>
+      <w:r>
+        <w:t>hosts</w:t>
+      </w:r>
+      <w:proofErr w:type="spellEnd"/>
+      <w:r>
+        <w:t xml:space="preserve"> </w:t>
+      </w:r>
+      <w:proofErr w:type="spellStart"/>
+      <w:r>
+        <w:t>to</w:t>
+      </w:r>
+      <w:proofErr w:type="spellEnd"/>
+      <w:r>
+        <w:t xml:space="preserve"> </w:t>
+      </w:r>
+      <w:proofErr w:type="spellStart"/>
+      <w:r>
+        <w:t>receiving</w:t>
+      </w:r>
+      <w:proofErr w:type="spellEnd"/>
+      <w:r>
+        <w:t xml:space="preserve"> host, </w:t>
+      </w:r>
+      <w:proofErr w:type="spellStart"/>
+      <w:r>
+        <w:t>through</w:t>
+      </w:r>
+      <w:proofErr w:type="spellEnd"/>
+      <w:r>
+        <w:t xml:space="preserve"> </w:t>
+      </w:r>
+      <w:proofErr w:type="spellStart"/>
+      <w:r>
+        <w:t>network</w:t>
+      </w:r>
+      <w:proofErr w:type="spellEnd"/>
+      <w:r>
+        <w:t xml:space="preserve"> </w:t>
+      </w:r>
+      <w:proofErr w:type="spellStart"/>
+      <w:r>
+        <w:t>of</w:t>
+      </w:r>
+      <w:proofErr w:type="spellEnd"/>
+      <w:r>
+        <w:t xml:space="preserve"> </w:t>
+      </w:r>
+      <w:proofErr w:type="spellStart"/>
+      <w:r>
+        <w:t>routers</w:t>
+      </w:r>
+      <w:proofErr w:type="spellEnd"/>
+      <w:r>
+        <w:t xml:space="preserve"> kein Verbindungsaufbau zu </w:t>
+      </w:r>
+      <w:proofErr w:type="spellStart"/>
+      <w:r>
+        <w:t>Zielhost</w:t>
+      </w:r>
+      <w:proofErr w:type="spellEnd"/>
+      <w:r>
+        <w:t>, kein fixer Pfad</w:t>
       </w:r>
     </w:p>
     <w:p>
@@ -347,8 +547,45 @@
     </w:p>
     <w:p>
       <w:r>
-        <w:t>IP address: 32-bit identifier for host, router interface</w:t>
-      </w:r>
+        <w:t xml:space="preserve">IP </w:t>
+      </w:r>
+      <w:proofErr w:type="spellStart"/>
+      <w:r>
+        <w:t>address</w:t>
+      </w:r>
+      <w:proofErr w:type="spellEnd"/>
+      <w:r>
+        <w:t xml:space="preserve">: 32-bit </w:t>
+      </w:r>
+      <w:proofErr w:type="spellStart"/>
+      <w:r>
+        <w:t>identifier</w:t>
+      </w:r>
+      <w:proofErr w:type="spellEnd"/>
+      <w:r>
+        <w:t xml:space="preserve"> </w:t>
+      </w:r>
+      <w:proofErr w:type="spellStart"/>
+      <w:r>
+        <w:t>for</w:t>
+      </w:r>
+      <w:proofErr w:type="spellEnd"/>
+      <w:r>
+        <w:t xml:space="preserve"> host, </w:t>
+      </w:r>
+      <w:proofErr w:type="spellStart"/>
+      <w:r>
+        <w:t>router</w:t>
+      </w:r>
+      <w:proofErr w:type="spellEnd"/>
+      <w:r>
+        <w:t xml:space="preserve"> </w:t>
+      </w:r>
+      <w:proofErr w:type="spellStart"/>
+      <w:r>
+        <w:t>interface</w:t>
+      </w:r>
+      <w:proofErr w:type="spellEnd"/>
     </w:p>
     <w:p>
       <w:pPr>
@@ -472,7 +709,29 @@
           <w:sz w:val="21"/>
           <w:szCs w:val="21"/>
         </w:rPr>
-        <w:t>. Zwei und dreistellige Zahlen dürfen hierbei nicht mit der Ziffer 0 beginnen (Ist nach RFC nicht erlaubt und wird häufig als Oktalzahl interpretiert). Jeder Block repräsentiert 8 Bit; somit ergibt sich für jeden Block ein Wertebereich von 0 bis 255. Bei der Weiterentwicklung </w:t>
+        <w:t xml:space="preserve">. Zwei und dreistellige Zahlen dürfen hierbei nicht mit der Ziffer 0 beginnen (Ist nach RFC nicht erlaubt und wird häufig als </w:t>
+      </w:r>
+      <w:proofErr w:type="spellStart"/>
+      <w:r>
+        <w:rPr>
+          <w:rFonts w:ascii="Helvetica" w:hAnsi="Helvetica" w:cs="Times New Roman"/>
+          <w:color w:val="222222"/>
+          <w:kern w:val="0"/>
+          <w:sz w:val="21"/>
+          <w:szCs w:val="21"/>
+        </w:rPr>
+        <w:t>Oktalzahl</w:t>
+      </w:r>
+      <w:proofErr w:type="spellEnd"/>
+      <w:r>
+        <w:rPr>
+          <w:rFonts w:ascii="Helvetica" w:hAnsi="Helvetica" w:cs="Times New Roman"/>
+          <w:color w:val="222222"/>
+          <w:kern w:val="0"/>
+          <w:sz w:val="21"/>
+          <w:szCs w:val="21"/>
+        </w:rPr>
+        <w:t xml:space="preserve"> interpretiert). Jeder Block repräsentiert 8 Bit; somit ergibt sich für jeden Block ein Wertebereich von 0 bis 255. Bei der Weiterentwicklung </w:t>
       </w:r>
       <w:hyperlink r:id="rId6" w:tooltip="IPv6" w:history="1">
         <w:r>
@@ -666,9 +925,11 @@
             <w:tcW w:w="863" w:type="dxa"/>
           </w:tcPr>
           <w:p>
+            <w:proofErr w:type="spellStart"/>
             <w:r>
               <w:t>Step</w:t>
             </w:r>
+            <w:proofErr w:type="spellEnd"/>
           </w:p>
         </w:tc>
         <w:tc>
@@ -768,6 +1029,7 @@
             <w:tcW w:w="863" w:type="dxa"/>
           </w:tcPr>
           <w:p>
+            <w:proofErr w:type="gramStart"/>
             <w:r>
               <w:rPr>
                 <w:color w:val="FF0000"/>
@@ -780,19 +1042,22 @@
               </w:rPr>
               <w:t>A</w:t>
             </w:r>
-          </w:p>
-        </w:tc>
-        <w:tc>
-          <w:tcPr>
-            <w:tcW w:w="863" w:type="dxa"/>
-          </w:tcPr>
-          <w:p>
+            <w:proofErr w:type="gramEnd"/>
+          </w:p>
+        </w:tc>
+        <w:tc>
+          <w:tcPr>
+            <w:tcW w:w="863" w:type="dxa"/>
+          </w:tcPr>
+          <w:p>
+            <w:proofErr w:type="gramStart"/>
             <w:r>
               <w:t>3,</w:t>
             </w:r>
             <w:r>
               <w:t>A</w:t>
             </w:r>
+            <w:proofErr w:type="gramEnd"/>
           </w:p>
         </w:tc>
         <w:tc>
@@ -881,22 +1146,26 @@
             <w:tcW w:w="863" w:type="dxa"/>
           </w:tcPr>
           <w:p>
+            <w:proofErr w:type="gramStart"/>
             <w:r>
               <w:rPr>
                 <w:color w:val="FF0000"/>
               </w:rPr>
               <w:t>3,A</w:t>
             </w:r>
-          </w:p>
-        </w:tc>
-        <w:tc>
-          <w:tcPr>
-            <w:tcW w:w="863" w:type="dxa"/>
-          </w:tcPr>
-          <w:p>
+            <w:proofErr w:type="gramEnd"/>
+          </w:p>
+        </w:tc>
+        <w:tc>
+          <w:tcPr>
+            <w:tcW w:w="863" w:type="dxa"/>
+          </w:tcPr>
+          <w:p>
+            <w:proofErr w:type="gramStart"/>
             <w:r>
               <w:t>8,B</w:t>
             </w:r>
+            <w:proofErr w:type="gramEnd"/>
           </w:p>
         </w:tc>
         <w:tc>
@@ -917,9 +1186,11 @@
             <w:tcW w:w="863" w:type="dxa"/>
           </w:tcPr>
           <w:p>
+            <w:proofErr w:type="gramStart"/>
             <w:r>
               <w:t>6,B</w:t>
             </w:r>
+            <w:proofErr w:type="gramEnd"/>
           </w:p>
         </w:tc>
         <w:tc>
@@ -974,9 +1245,11 @@
             <w:tcW w:w="863" w:type="dxa"/>
           </w:tcPr>
           <w:p>
+            <w:proofErr w:type="gramStart"/>
             <w:r>
               <w:t>8,B</w:t>
             </w:r>
+            <w:proofErr w:type="gramEnd"/>
           </w:p>
         </w:tc>
         <w:tc>
@@ -997,22 +1270,26 @@
             <w:tcW w:w="863" w:type="dxa"/>
           </w:tcPr>
           <w:p>
+            <w:proofErr w:type="gramStart"/>
             <w:r>
               <w:t>6,B</w:t>
             </w:r>
-          </w:p>
-        </w:tc>
-        <w:tc>
-          <w:tcPr>
-            <w:tcW w:w="863" w:type="dxa"/>
-          </w:tcPr>
-          <w:p>
+            <w:proofErr w:type="gramEnd"/>
+          </w:p>
+        </w:tc>
+        <w:tc>
+          <w:tcPr>
+            <w:tcW w:w="863" w:type="dxa"/>
+          </w:tcPr>
+          <w:p>
+            <w:proofErr w:type="gramStart"/>
             <w:r>
               <w:rPr>
                 <w:color w:val="FF0000"/>
               </w:rPr>
               <w:t>4,C</w:t>
             </w:r>
+            <w:proofErr w:type="gramEnd"/>
           </w:p>
         </w:tc>
       </w:tr>
@@ -1054,9 +1331,11 @@
             <w:tcW w:w="863" w:type="dxa"/>
           </w:tcPr>
           <w:p>
+            <w:proofErr w:type="gramStart"/>
             <w:r>
               <w:t>8,B</w:t>
             </w:r>
+            <w:proofErr w:type="gramEnd"/>
           </w:p>
         </w:tc>
         <w:tc>
@@ -1077,12 +1356,14 @@
             <w:tcW w:w="863" w:type="dxa"/>
           </w:tcPr>
           <w:p>
+            <w:proofErr w:type="gramStart"/>
             <w:r>
               <w:rPr>
                 <w:color w:val="FF0000"/>
               </w:rPr>
               <w:t>6,B</w:t>
             </w:r>
+            <w:proofErr w:type="gramEnd"/>
           </w:p>
         </w:tc>
         <w:tc>
@@ -1130,22 +1411,26 @@
             <w:tcW w:w="863" w:type="dxa"/>
           </w:tcPr>
           <w:p>
+            <w:proofErr w:type="gramStart"/>
             <w:r>
               <w:rPr>
                 <w:color w:val="FF0000"/>
               </w:rPr>
               <w:t>8,B</w:t>
             </w:r>
-          </w:p>
-        </w:tc>
-        <w:tc>
-          <w:tcPr>
-            <w:tcW w:w="863" w:type="dxa"/>
-          </w:tcPr>
-          <w:p>
+            <w:proofErr w:type="gramEnd"/>
+          </w:p>
+        </w:tc>
+        <w:tc>
+          <w:tcPr>
+            <w:tcW w:w="863" w:type="dxa"/>
+          </w:tcPr>
+          <w:p>
+            <w:proofErr w:type="gramStart"/>
             <w:r>
               <w:t>9,G</w:t>
             </w:r>
+            <w:proofErr w:type="gramEnd"/>
           </w:p>
         </w:tc>
         <w:tc>
@@ -1205,12 +1490,14 @@
             <w:tcW w:w="863" w:type="dxa"/>
           </w:tcPr>
           <w:p>
+            <w:proofErr w:type="gramStart"/>
             <w:r>
               <w:rPr>
                 <w:color w:val="FF0000"/>
               </w:rPr>
               <w:t>9,G</w:t>
             </w:r>
+            <w:proofErr w:type="gramEnd"/>
           </w:p>
         </w:tc>
         <w:tc>
@@ -1317,6 +1604,91 @@
       </w:r>
     </w:p>
     <w:p/>
+    <w:p>
+      <w:pPr>
+        <w:pStyle w:val="Default"/>
+        <w:rPr>
+          <w:sz w:val="20"/>
+          <w:szCs w:val="20"/>
+        </w:rPr>
+      </w:pPr>
+      <w:r>
+        <w:rPr>
+          <w:rFonts w:ascii="Times" w:hAnsi="Times" w:cs="Times"/>
+        </w:rPr>
+        <w:t xml:space="preserve">5. </w:t>
+      </w:r>
+      <w:proofErr w:type="spellStart"/>
+      <w:r>
+        <w:rPr>
+          <w:rFonts w:ascii="Times" w:hAnsi="Times" w:cs="Times"/>
+          <w:b/>
+          <w:bCs/>
+          <w:sz w:val="26"/>
+          <w:szCs w:val="26"/>
+          <w:lang w:val="de-AT"/>
+        </w:rPr>
+        <w:t>OMNeT</w:t>
+      </w:r>
+      <w:proofErr w:type="spellEnd"/>
+      <w:r>
+        <w:rPr>
+          <w:rFonts w:ascii="Times" w:hAnsi="Times" w:cs="Times"/>
+          <w:b/>
+          <w:bCs/>
+          <w:sz w:val="26"/>
+          <w:szCs w:val="26"/>
+          <w:lang w:val="de-AT"/>
+        </w:rPr>
+        <w:t>++-</w:t>
+      </w:r>
+      <w:proofErr w:type="spellStart"/>
+      <w:r>
+        <w:rPr>
+          <w:rFonts w:ascii="Times" w:hAnsi="Times" w:cs="Times"/>
+          <w:b/>
+          <w:bCs/>
+          <w:sz w:val="26"/>
+          <w:szCs w:val="26"/>
+          <w:lang w:val="de-AT"/>
+        </w:rPr>
+        <w:t>Netzwerkschicht</w:t>
+      </w:r>
+      <w:proofErr w:type="spellEnd"/>
+      <w:r>
+        <w:rPr>
+          <w:rFonts w:ascii="Times" w:hAnsi="Times" w:cs="Times"/>
+          <w:b/>
+          <w:bCs/>
+          <w:sz w:val="26"/>
+          <w:szCs w:val="26"/>
+          <w:lang w:val="de-AT"/>
+        </w:rPr>
+        <w:t xml:space="preserve"> und </w:t>
+      </w:r>
+      <w:proofErr w:type="spellStart"/>
+      <w:r>
+        <w:rPr>
+          <w:rFonts w:ascii="Times" w:hAnsi="Times" w:cs="Times"/>
+          <w:b/>
+          <w:bCs/>
+          <w:sz w:val="26"/>
+          <w:szCs w:val="26"/>
+          <w:lang w:val="de-AT"/>
+        </w:rPr>
+        <w:t>Routingalgorithmus</w:t>
+      </w:r>
+      <w:proofErr w:type="spellEnd"/>
+      <w:r>
+        <w:rPr>
+          <w:b/>
+          <w:bCs/>
+          <w:sz w:val="20"/>
+          <w:szCs w:val="20"/>
+        </w:rPr>
+        <w:t xml:space="preserve"> </w:t>
+      </w:r>
+    </w:p>
     <w:p>
       <w:pPr>
         <w:widowControl/>
@@ -1334,6 +1706,80 @@
     </w:p>
     <w:p>
       <w:pPr>
+        <w:pStyle w:val="Default"/>
+        <w:rPr>
+          <w:sz w:val="20"/>
+          <w:szCs w:val="20"/>
+          <w:lang w:val="de-DE"/>
+        </w:rPr>
+      </w:pPr>
+      <w:r>
+        <w:rPr>
+          <w:sz w:val="20"/>
+          <w:szCs w:val="20"/>
+          <w:lang w:val="de-DE"/>
+        </w:rPr>
+        <w:t xml:space="preserve">Nutzen Sie die in U 11.4 fertig gestellte Implementierung und optimieren Sie die </w:t>
+      </w:r>
+      <w:proofErr w:type="spellStart"/>
+      <w:r>
+        <w:rPr>
+          <w:sz w:val="20"/>
+          <w:szCs w:val="20"/>
+          <w:lang w:val="de-DE"/>
+        </w:rPr>
+        <w:t>Forwarding</w:t>
+      </w:r>
+      <w:proofErr w:type="spellEnd"/>
+      <w:r>
+        <w:rPr>
+          <w:sz w:val="20"/>
+          <w:szCs w:val="20"/>
+          <w:lang w:val="de-DE"/>
+        </w:rPr>
+        <w:t xml:space="preserve">-Tabelle in der Datei </w:t>
+      </w:r>
+      <w:proofErr w:type="spellStart"/>
+      <w:r>
+        <w:rPr>
+          <w:b/>
+          <w:bCs/>
+          <w:sz w:val="20"/>
+          <w:szCs w:val="20"/>
+          <w:lang w:val="de-DE"/>
+        </w:rPr>
+        <w:t>IP.h</w:t>
+      </w:r>
+      <w:proofErr w:type="spellEnd"/>
+      <w:r>
+        <w:rPr>
+          <w:sz w:val="20"/>
+          <w:szCs w:val="20"/>
+          <w:lang w:val="de-DE"/>
+        </w:rPr>
+        <w:t xml:space="preserve">. Ihr Ziel ist es dabei alle Daten in möglichst kurzer Zeit an den </w:t>
+      </w:r>
+      <w:proofErr w:type="spellStart"/>
+      <w:r>
+        <w:rPr>
+          <w:sz w:val="20"/>
+          <w:szCs w:val="20"/>
+          <w:lang w:val="de-DE"/>
+        </w:rPr>
+        <w:t>Zielhost</w:t>
+      </w:r>
+      <w:proofErr w:type="spellEnd"/>
+      <w:r>
+        <w:rPr>
+          <w:sz w:val="20"/>
+          <w:szCs w:val="20"/>
+          <w:lang w:val="de-DE"/>
+        </w:rPr>
+        <w:t xml:space="preserve"> zu schicken. Die unterschiedlichen Latenzen (in Sekunden) sollen dabei wie in Abbildung 5 dargestellt angenommen werden. </w:t>
+      </w:r>
+    </w:p>
+    <w:p>
+      <w:pPr>
         <w:widowControl/>
         <w:autoSpaceDE w:val="0"/>
         <w:autoSpaceDN w:val="0"/>
@@ -1341,11 +1787,522 @@
         <w:spacing w:after="240" w:line="300" w:lineRule="atLeast"/>
         <w:jc w:val="left"/>
         <w:rPr>
+          <w:sz w:val="20"/>
+          <w:szCs w:val="20"/>
+        </w:rPr>
+      </w:pPr>
+      <w:r>
+        <w:rPr>
+          <w:sz w:val="20"/>
+          <w:szCs w:val="20"/>
+        </w:rPr>
+        <w:t>Hinweis: Ermitteln Sie dazu eine ähnliche Tabelle wie in U 11.2.</w:t>
+      </w:r>
+    </w:p>
+    <w:p>
+      <w:pPr>
+        <w:widowControl/>
+        <w:autoSpaceDE w:val="0"/>
+        <w:autoSpaceDN w:val="0"/>
+        <w:adjustRightInd w:val="0"/>
+        <w:spacing w:after="240" w:line="300" w:lineRule="atLeast"/>
+        <w:jc w:val="left"/>
+        <w:rPr>
           <w:rFonts w:ascii="Times" w:hAnsi="Times" w:cs="Times"/>
           <w:color w:val="000000"/>
           <w:kern w:val="0"/>
         </w:rPr>
       </w:pPr>
+      <w:r>
+        <w:rPr>
+          <w:rFonts w:ascii="Times" w:hAnsi="Times" w:cs="Times"/>
+          <w:color w:val="000000"/>
+          <w:kern w:val="0"/>
+        </w:rPr>
+        <w:drawing>
+          <wp:inline distT="0" distB="0" distL="0" distR="0" wp14:anchorId="6A81ED5A" wp14:editId="157B7322">
+            <wp:extent cx="3172268" cy="2810267"/>
+            <wp:effectExtent l="0" t="0" r="9525" b="9525"/>
+            <wp:docPr id="3" name="Picture 3"/>
+            <wp:cNvGraphicFramePr>
+              <a:graphicFrameLocks xmlns:a="http://schemas.openxmlformats.org/drawingml/2006/main" noChangeAspect="1"/>
+            </wp:cNvGraphicFramePr>
+            <a:graphic xmlns:a="http://schemas.openxmlformats.org/drawingml/2006/main">
+              <a:graphicData uri="http://schemas.openxmlformats.org/drawingml/2006/picture">
+                <pic:pic xmlns:pic="http://schemas.openxmlformats.org/drawingml/2006/picture">
+                  <pic:nvPicPr>
+                    <pic:cNvPr id="1" name=""/>
+                    <pic:cNvPicPr/>
+                  </pic:nvPicPr>
+                  <pic:blipFill>
+                    <a:blip r:embed="rId8"/>
+                    <a:stretch>
+                      <a:fillRect/>
+                    </a:stretch>
+                  </pic:blipFill>
+                  <pic:spPr>
+                    <a:xfrm>
+                      <a:off x="0" y="0"/>
+                      <a:ext cx="3172268" cy="2810267"/>
+                    </a:xfrm>
+                    <a:prstGeom prst="rect">
+                      <a:avLst/>
+                    </a:prstGeom>
+                  </pic:spPr>
+                </pic:pic>
+              </a:graphicData>
+            </a:graphic>
+          </wp:inline>
+        </w:drawing>
+      </w:r>
+    </w:p>
+    <w:tbl>
+      <w:tblPr>
+        <w:tblStyle w:val="TableGrid"/>
+        <w:tblW w:w="0" w:type="auto"/>
+        <w:tblLook w:val="04A0" w:firstRow="1" w:lastRow="0" w:firstColumn="1" w:lastColumn="0" w:noHBand="0" w:noVBand="1"/>
+      </w:tblPr>
+      <w:tblGrid>
+        <w:gridCol w:w="863"/>
+        <w:gridCol w:w="1444"/>
+        <w:gridCol w:w="924"/>
+        <w:gridCol w:w="924"/>
+        <w:gridCol w:w="924"/>
+        <w:gridCol w:w="924"/>
+      </w:tblGrid>
+      <w:tr>
+        <w:tc>
+          <w:tcPr>
+            <w:tcW w:w="863" w:type="dxa"/>
+          </w:tcPr>
+          <w:p>
+            <w:proofErr w:type="spellStart"/>
+            <w:r>
+              <w:lastRenderedPageBreak/>
+              <w:t>Step</w:t>
+            </w:r>
+            <w:proofErr w:type="spellEnd"/>
+          </w:p>
+        </w:tc>
+        <w:tc>
+          <w:tcPr>
+            <w:tcW w:w="1444" w:type="dxa"/>
+          </w:tcPr>
+          <w:p>
+            <w:r>
+              <w:t>N’</w:t>
+            </w:r>
+          </w:p>
+        </w:tc>
+        <w:tc>
+          <w:tcPr>
+            <w:tcW w:w="924" w:type="dxa"/>
+          </w:tcPr>
+          <w:p>
+            <w:r>
+              <w:t>D(R2</w:t>
+            </w:r>
+            <w:r>
+              <w:t>)</w:t>
+            </w:r>
+          </w:p>
+        </w:tc>
+        <w:tc>
+          <w:tcPr>
+            <w:tcW w:w="924" w:type="dxa"/>
+          </w:tcPr>
+          <w:p>
+            <w:r>
+              <w:t>D(</w:t>
+            </w:r>
+            <w:r>
+              <w:t>R3</w:t>
+            </w:r>
+            <w:r>
+              <w:t>)</w:t>
+            </w:r>
+          </w:p>
+        </w:tc>
+        <w:tc>
+          <w:tcPr>
+            <w:tcW w:w="924" w:type="dxa"/>
+          </w:tcPr>
+          <w:p>
+            <w:r>
+              <w:t>D(</w:t>
+            </w:r>
+            <w:r>
+              <w:t>R4</w:t>
+            </w:r>
+            <w:r>
+              <w:t>)</w:t>
+            </w:r>
+          </w:p>
+        </w:tc>
+        <w:tc>
+          <w:tcPr>
+            <w:tcW w:w="924" w:type="dxa"/>
+          </w:tcPr>
+          <w:p>
+            <w:r>
+              <w:t>D(</w:t>
+            </w:r>
+            <w:r>
+              <w:t>R5</w:t>
+            </w:r>
+            <w:r>
+              <w:t>)</w:t>
+            </w:r>
+          </w:p>
+        </w:tc>
+      </w:tr>
+      <w:tr>
+        <w:tc>
+          <w:tcPr>
+            <w:tcW w:w="863" w:type="dxa"/>
+          </w:tcPr>
+          <w:p>
+            <w:r>
+              <w:t>0</w:t>
+            </w:r>
+          </w:p>
+        </w:tc>
+        <w:tc>
+          <w:tcPr>
+            <w:tcW w:w="1444" w:type="dxa"/>
+          </w:tcPr>
+          <w:p>
+            <w:r>
+              <w:t>R1</w:t>
+            </w:r>
+          </w:p>
+        </w:tc>
+        <w:tc>
+          <w:tcPr>
+            <w:tcW w:w="924" w:type="dxa"/>
+          </w:tcPr>
+          <w:p>
+            <w:proofErr w:type="gramStart"/>
+            <w:r>
+              <w:rPr>
+                <w:color w:val="FF0000"/>
+              </w:rPr>
+              <w:t>0.3</w:t>
+            </w:r>
+            <w:r>
+              <w:rPr>
+                <w:color w:val="FF0000"/>
+              </w:rPr>
+              <w:t>,</w:t>
+            </w:r>
+            <w:r>
+              <w:rPr>
+                <w:color w:val="FF0000"/>
+              </w:rPr>
+              <w:t>R</w:t>
+            </w:r>
+            <w:proofErr w:type="gramEnd"/>
+            <w:r>
+              <w:rPr>
+                <w:color w:val="FF0000"/>
+              </w:rPr>
+              <w:t>1</w:t>
+            </w:r>
+          </w:p>
+        </w:tc>
+        <w:tc>
+          <w:tcPr>
+            <w:tcW w:w="924" w:type="dxa"/>
+          </w:tcPr>
+          <w:p>
+            <w:r>
+              <w:rPr>
+                <w:rFonts w:ascii="s" w:hAnsi="s"/>
+              </w:rPr>
+              <w:t>∞</w:t>
+            </w:r>
+          </w:p>
+        </w:tc>
+        <w:tc>
+          <w:tcPr>
+            <w:tcW w:w="924" w:type="dxa"/>
+          </w:tcPr>
+          <w:p>
+            <w:proofErr w:type="gramStart"/>
+            <w:r>
+              <w:t>0.7,R</w:t>
+            </w:r>
+            <w:proofErr w:type="gramEnd"/>
+            <w:r>
+              <w:t>1</w:t>
+            </w:r>
+          </w:p>
+        </w:tc>
+        <w:tc>
+          <w:tcPr>
+            <w:tcW w:w="924" w:type="dxa"/>
+          </w:tcPr>
+          <w:p>
+            <w:r>
+              <w:rPr>
+                <w:rFonts w:ascii="s" w:hAnsi="s"/>
+              </w:rPr>
+              <w:t>∞</w:t>
+            </w:r>
+          </w:p>
+        </w:tc>
+      </w:tr>
+      <w:tr>
+        <w:tc>
+          <w:tcPr>
+            <w:tcW w:w="863" w:type="dxa"/>
+          </w:tcPr>
+          <w:p>
+            <w:r>
+              <w:t>1</w:t>
+            </w:r>
+          </w:p>
+        </w:tc>
+        <w:tc>
+          <w:tcPr>
+            <w:tcW w:w="1444" w:type="dxa"/>
+          </w:tcPr>
+          <w:p>
+            <w:r>
+              <w:t>R1R2</w:t>
+            </w:r>
+          </w:p>
+        </w:tc>
+        <w:tc>
+          <w:tcPr>
+            <w:tcW w:w="924" w:type="dxa"/>
+          </w:tcPr>
+          <w:p/>
+        </w:tc>
+        <w:tc>
+          <w:tcPr>
+            <w:tcW w:w="924" w:type="dxa"/>
+          </w:tcPr>
+          <w:p>
+            <w:r>
+              <w:rPr>
+                <w:rFonts w:ascii="s" w:hAnsi="s"/>
+              </w:rPr>
+              <w:t>∞</w:t>
+            </w:r>
+          </w:p>
+        </w:tc>
+        <w:tc>
+          <w:tcPr>
+            <w:tcW w:w="924" w:type="dxa"/>
+          </w:tcPr>
+          <w:p>
+            <w:proofErr w:type="gramStart"/>
+            <w:r>
+              <w:t>0.6</w:t>
+            </w:r>
+            <w:r>
+              <w:t>,</w:t>
+            </w:r>
+            <w:r>
+              <w:t>R</w:t>
+            </w:r>
+            <w:proofErr w:type="gramEnd"/>
+            <w:r>
+              <w:t>2</w:t>
+            </w:r>
+          </w:p>
+        </w:tc>
+        <w:tc>
+          <w:tcPr>
+            <w:tcW w:w="924" w:type="dxa"/>
+          </w:tcPr>
+          <w:p>
+            <w:pPr>
+              <w:rPr>
+                <w:color w:val="FF0000"/>
+              </w:rPr>
+            </w:pPr>
+            <w:proofErr w:type="gramStart"/>
+            <w:r>
+              <w:rPr>
+                <w:color w:val="FF0000"/>
+              </w:rPr>
+              <w:t>0.5</w:t>
+            </w:r>
+            <w:r>
+              <w:rPr>
+                <w:color w:val="FF0000"/>
+              </w:rPr>
+              <w:t>,R</w:t>
+            </w:r>
+            <w:proofErr w:type="gramEnd"/>
+            <w:r>
+              <w:rPr>
+                <w:color w:val="FF0000"/>
+              </w:rPr>
+              <w:t>2</w:t>
+            </w:r>
+          </w:p>
+        </w:tc>
+      </w:tr>
+      <w:tr>
+        <w:tc>
+          <w:tcPr>
+            <w:tcW w:w="863" w:type="dxa"/>
+          </w:tcPr>
+          <w:p>
+            <w:r>
+              <w:t>2</w:t>
+            </w:r>
+          </w:p>
+        </w:tc>
+        <w:tc>
+          <w:tcPr>
+            <w:tcW w:w="1444" w:type="dxa"/>
+          </w:tcPr>
+          <w:p>
+            <w:r>
+              <w:t>R1R2</w:t>
+            </w:r>
+            <w:r>
+              <w:t>R5</w:t>
+            </w:r>
+          </w:p>
+        </w:tc>
+        <w:tc>
+          <w:tcPr>
+            <w:tcW w:w="924" w:type="dxa"/>
+          </w:tcPr>
+          <w:p/>
+        </w:tc>
+        <w:tc>
+          <w:tcPr>
+            <w:tcW w:w="924" w:type="dxa"/>
+          </w:tcPr>
+          <w:p>
+            <w:proofErr w:type="gramStart"/>
+            <w:r>
+              <w:t>0.9</w:t>
+            </w:r>
+            <w:r>
+              <w:t>,R</w:t>
+            </w:r>
+            <w:proofErr w:type="gramEnd"/>
+            <w:r>
+              <w:t>5</w:t>
+            </w:r>
+          </w:p>
+        </w:tc>
+        <w:tc>
+          <w:tcPr>
+            <w:tcW w:w="924" w:type="dxa"/>
+          </w:tcPr>
+          <w:p>
+            <w:proofErr w:type="gramStart"/>
+            <w:r>
+              <w:rPr>
+                <w:color w:val="FF0000"/>
+              </w:rPr>
+              <w:t>0.6,R</w:t>
+            </w:r>
+            <w:proofErr w:type="gramEnd"/>
+            <w:r>
+              <w:rPr>
+                <w:color w:val="FF0000"/>
+              </w:rPr>
+              <w:t>2</w:t>
+            </w:r>
+          </w:p>
+        </w:tc>
+        <w:tc>
+          <w:tcPr>
+            <w:tcW w:w="924" w:type="dxa"/>
+          </w:tcPr>
+          <w:p/>
+        </w:tc>
+      </w:tr>
+      <w:tr>
+        <w:tc>
+          <w:tcPr>
+            <w:tcW w:w="863" w:type="dxa"/>
+          </w:tcPr>
+          <w:p>
+            <w:r>
+              <w:t>3</w:t>
+            </w:r>
+          </w:p>
+        </w:tc>
+        <w:tc>
+          <w:tcPr>
+            <w:tcW w:w="1444" w:type="dxa"/>
+          </w:tcPr>
+          <w:p>
+            <w:r>
+              <w:t>R1R2R5</w:t>
+            </w:r>
+            <w:r>
+              <w:t>R4</w:t>
+            </w:r>
+          </w:p>
+        </w:tc>
+        <w:tc>
+          <w:tcPr>
+            <w:tcW w:w="924" w:type="dxa"/>
+          </w:tcPr>
+          <w:p/>
+        </w:tc>
+        <w:tc>
+          <w:tcPr>
+            <w:tcW w:w="924" w:type="dxa"/>
+          </w:tcPr>
+          <w:p>
+            <w:proofErr w:type="gramStart"/>
+            <w:r>
+              <w:rPr>
+                <w:color w:val="FF0000"/>
+              </w:rPr>
+              <w:t>0.7,R</w:t>
+            </w:r>
+            <w:proofErr w:type="gramEnd"/>
+            <w:r>
+              <w:rPr>
+                <w:color w:val="FF0000"/>
+              </w:rPr>
+              <w:t>4</w:t>
+            </w:r>
+          </w:p>
+        </w:tc>
+        <w:tc>
+          <w:tcPr>
+            <w:tcW w:w="924" w:type="dxa"/>
+          </w:tcPr>
+          <w:p/>
+        </w:tc>
+        <w:tc>
+          <w:tcPr>
+            <w:tcW w:w="924" w:type="dxa"/>
+          </w:tcPr>
+          <w:p/>
+        </w:tc>
+      </w:tr>
+    </w:tbl>
+    <w:p>
+      <w:pPr>
+        <w:widowControl/>
+        <w:autoSpaceDE w:val="0"/>
+        <w:autoSpaceDN w:val="0"/>
+        <w:adjustRightInd w:val="0"/>
+        <w:spacing w:after="240" w:line="300" w:lineRule="atLeast"/>
+        <w:jc w:val="left"/>
+        <w:rPr>
+          <w:rFonts w:ascii="Times" w:hAnsi="Times" w:cs="Times"/>
+          <w:color w:val="000000"/>
+          <w:kern w:val="0"/>
+        </w:rPr>
+      </w:pPr>
+      <w:bookmarkStart w:id="0" w:name="_GoBack"/>
+      <w:bookmarkEnd w:id="0"/>
     </w:p>
     <w:sectPr>
       <w:pgSz w:w="12240" w:h="15840"/>
@@ -2709,6 +3666,21 @@
       </w:tblBorders>
     </w:tblPr>
   </w:style>
+  <w:style w:type="paragraph" w:customStyle="1" w:styleId="Default">
+    <w:name w:val="Default"/>
+    <w:rsid w:val="00EC3D70"/>
+    <w:pPr>
+      <w:autoSpaceDE w:val="0"/>
+      <w:autoSpaceDN w:val="0"/>
+      <w:adjustRightInd w:val="0"/>
+    </w:pPr>
+    <w:rPr>
+      <w:rFonts w:ascii="Calibri" w:hAnsi="Calibri" w:cs="Calibri"/>
+      <w:color w:val="000000"/>
+      <w:kern w:val="0"/>
+      <w:lang w:val="en-GB"/>
+    </w:rPr>
+  </w:style>
 </w:styles>
 </file>
 

</xml_diff>